<commit_message>
finished problem set B
</commit_message>
<xml_diff>
--- a/CS-524-01/PS-B-MiltonLamb.docx
+++ b/CS-524-01/PS-B-MiltonLamb.docx
@@ -1,6 +1,6 @@
 
 <file path=word/document.xml><?xml version="1.0" encoding="utf-8"?>
-<w:document xmlns:wpc="http://schemas.microsoft.com/office/word/2010/wordprocessingCanvas" xmlns:cx="http://schemas.microsoft.com/office/drawing/2014/chartex" xmlns:cx1="http://schemas.microsoft.com/office/drawing/2015/9/8/chartex" xmlns:cx2="http://schemas.microsoft.com/office/drawing/2015/10/21/chartex" xmlns:cx3="http://schemas.microsoft.com/office/drawing/2016/5/9/chartex" xmlns:cx4="http://schemas.microsoft.com/office/drawing/2016/5/10/chartex" xmlns:cx5="http://schemas.microsoft.com/office/drawing/2016/5/11/chartex" xmlns:cx6="http://schemas.microsoft.com/office/drawing/2016/5/12/chartex" xmlns:cx7="http://schemas.microsoft.com/office/drawing/2016/5/13/chartex" xmlns:cx8="http://schemas.microsoft.com/office/drawing/2016/5/14/chartex" xmlns:mc="http://schemas.openxmlformats.org/markup-compatibility/2006" xmlns:aink="http://schemas.microsoft.com/office/drawing/2016/ink" xmlns:am3d="http://schemas.microsoft.com/office/drawing/2017/model3d" xmlns:o="urn:schemas-microsoft-com:office:office" xmlns:oel="http://schemas.microsoft.com/office/2019/extlst" xmlns:r="http://schemas.openxmlformats.org/officeDocument/2006/relationships" xmlns:m="http://schemas.openxmlformats.org/officeDocument/2006/math" xmlns:v="urn:schemas-microsoft-com:vml" xmlns:wp14="http://schemas.microsoft.com/office/word/2010/wordprocessingDrawing" xmlns:wp="http://schemas.openxmlformats.org/drawingml/2006/wordprocessingDrawing" xmlns:w10="urn:schemas-microsoft-com:office:word" xmlns:w="http://schemas.openxmlformats.org/wordprocessingml/2006/main" xmlns:w14="http://schemas.microsoft.com/office/word/2010/wordml" xmlns:w15="http://schemas.microsoft.com/office/word/2012/wordml" xmlns:w16cex="http://schemas.microsoft.com/office/word/2018/wordml/cex" xmlns:w16cid="http://schemas.microsoft.com/office/word/2016/wordml/cid" xmlns:w16="http://schemas.microsoft.com/office/word/2018/wordml" xmlns:w16du="http://schemas.microsoft.com/office/word/2023/wordml/word16du" xmlns:w16sdtdh="http://schemas.microsoft.com/office/word/2020/wordml/sdtdatahash" xmlns:w16sdtfl="http://schemas.microsoft.com/office/word/2024/wordml/sdtformatlock" xmlns:w16se="http://schemas.microsoft.com/office/word/2015/wordml/symex" xmlns:wpg="http://schemas.microsoft.com/office/word/2010/wordprocessingGroup" xmlns:wpi="http://schemas.microsoft.com/office/word/2010/wordprocessingInk" xmlns:wne="http://schemas.microsoft.com/office/word/2006/wordml" xmlns:wps="http://schemas.microsoft.com/office/word/2010/wordprocessingShape" mc:Ignorable="w14 w15 w16se w16cid w16 w16cex w16sdtdh w16sdtfl w16du wp14">
+<w:document xmlns:wpc="http://schemas.microsoft.com/office/word/2010/wordprocessingCanvas" xmlns:cx="http://schemas.microsoft.com/office/drawing/2014/chartex" xmlns:cx1="http://schemas.microsoft.com/office/drawing/2015/9/8/chartex" xmlns:mc="http://schemas.openxmlformats.org/markup-compatibility/2006" xmlns:o="urn:schemas-microsoft-com:office:office" xmlns:r="http://schemas.openxmlformats.org/officeDocument/2006/relationships" xmlns:m="http://schemas.openxmlformats.org/officeDocument/2006/math" xmlns:v="urn:schemas-microsoft-com:vml" xmlns:wp14="http://schemas.microsoft.com/office/word/2010/wordprocessingDrawing" xmlns:wp="http://schemas.openxmlformats.org/drawingml/2006/wordprocessingDrawing" xmlns:w10="urn:schemas-microsoft-com:office:word" xmlns:w="http://schemas.openxmlformats.org/wordprocessingml/2006/main" xmlns:w14="http://schemas.microsoft.com/office/word/2010/wordml" xmlns:w15="http://schemas.microsoft.com/office/word/2012/wordml" xmlns:w16se="http://schemas.microsoft.com/office/word/2015/wordml/symex" xmlns:wpg="http://schemas.microsoft.com/office/word/2010/wordprocessingGroup" xmlns:wpi="http://schemas.microsoft.com/office/word/2010/wordprocessingInk" xmlns:wne="http://schemas.microsoft.com/office/word/2006/wordml" xmlns:wps="http://schemas.microsoft.com/office/word/2010/wordprocessingShape" mc:Ignorable="w14 w15 w16se wp14">
   <w:body>
     <w:p>
       <w:pPr>
@@ -26,16 +26,11 @@
         <w:t>October 2</w:t>
       </w:r>
       <w:r>
-        <w:t xml:space="preserve">, </w:t>
-      </w:r>
-      <w:proofErr w:type="gramStart"/>
-      <w:r>
-        <w:t>202</w:t>
+        <w:t>, 202</w:t>
       </w:r>
       <w:r>
         <w:t>5</w:t>
       </w:r>
-      <w:proofErr w:type="gramEnd"/>
       <w:r>
         <w:t xml:space="preserve"> at 6:00 PM</w:t>
       </w:r>
@@ -51,6 +46,46 @@
     </w:p>
     <w:p>
       <w:pPr>
+        <w:pStyle w:val="Title"/>
+        <w:ind w:left="0" w:firstLine="0"/>
+        <w:jc w:val="left"/>
+        <w:rPr>
+          <w:b w:val="0"/>
+          <w:sz w:val="24"/>
+          <w:szCs w:val="24"/>
+        </w:rPr>
+      </w:pPr>
+      <w:r>
+        <w:rPr>
+          <w:b w:val="0"/>
+          <w:sz w:val="24"/>
+          <w:szCs w:val="24"/>
+        </w:rPr>
+        <w:t>Name: (Tripp) Milton Lamb</w:t>
+      </w:r>
+    </w:p>
+    <w:p>
+      <w:pPr>
+        <w:pStyle w:val="Title"/>
+        <w:ind w:left="0" w:firstLine="0"/>
+        <w:jc w:val="left"/>
+        <w:rPr>
+          <w:b w:val="0"/>
+          <w:sz w:val="24"/>
+          <w:szCs w:val="24"/>
+        </w:rPr>
+      </w:pPr>
+      <w:r>
+        <w:rPr>
+          <w:b w:val="0"/>
+          <w:sz w:val="24"/>
+          <w:szCs w:val="24"/>
+        </w:rPr>
+        <w:t>Date: 10/01/2025</w:t>
+      </w:r>
+    </w:p>
+    <w:p>
+      <w:pPr>
         <w:pStyle w:val="Heading1"/>
       </w:pPr>
       <w:r>
@@ -60,10 +95,12 @@
         <w:t xml:space="preserve">This question deals with short-circuit </w:t>
       </w:r>
       <w:proofErr w:type="spellStart"/>
+      <w:proofErr w:type="gramStart"/>
       <w:r>
         <w:t>boolean</w:t>
       </w:r>
       <w:proofErr w:type="spellEnd"/>
+      <w:proofErr w:type="gramEnd"/>
       <w:r>
         <w:t xml:space="preserve"> evaluation (SSBE)</w:t>
       </w:r>
@@ -126,88 +163,360 @@
         <w:pStyle w:val="Heading2"/>
       </w:pPr>
       <w:r>
-        <w:t xml:space="preserve">What are the advantages of </w:t>
+        <w:t xml:space="preserve">What </w:t>
       </w:r>
       <w:proofErr w:type="gramStart"/>
       <w:r>
-        <w:t>short-circuit</w:t>
+        <w:t>are the advantages</w:t>
       </w:r>
       <w:proofErr w:type="gramEnd"/>
       <w:r>
+        <w:t xml:space="preserve"> of short-circuit </w:t>
+      </w:r>
+      <w:proofErr w:type="spellStart"/>
+      <w:r>
+        <w:t>boolean</w:t>
+      </w:r>
+      <w:proofErr w:type="spellEnd"/>
+      <w:r>
+        <w:t xml:space="preserve"> evaluation?</w:t>
+      </w:r>
+    </w:p>
+    <w:p>
+      <w:pPr>
+        <w:rPr>
+          <w:color w:val="2F5496" w:themeColor="accent1" w:themeShade="BF"/>
+        </w:rPr>
+      </w:pPr>
+      <w:r>
+        <w:rPr>
+          <w:color w:val="2F5496" w:themeColor="accent1" w:themeShade="BF"/>
+        </w:rPr>
+        <w:t xml:space="preserve">The advantage of short-circuit </w:t>
+      </w:r>
+      <w:proofErr w:type="spellStart"/>
+      <w:proofErr w:type="gramStart"/>
+      <w:r>
+        <w:rPr>
+          <w:color w:val="2F5496" w:themeColor="accent1" w:themeShade="BF"/>
+        </w:rPr>
+        <w:t>boolean</w:t>
+      </w:r>
+      <w:proofErr w:type="spellEnd"/>
+      <w:proofErr w:type="gramEnd"/>
+      <w:r>
+        <w:rPr>
+          <w:color w:val="2F5496" w:themeColor="accent1" w:themeShade="BF"/>
+        </w:rPr>
+        <w:t xml:space="preserve"> evaluation is that </w:t>
+      </w:r>
+      <w:r>
+        <w:rPr>
+          <w:color w:val="2F5496" w:themeColor="accent1" w:themeShade="BF"/>
+        </w:rPr>
+        <w:t>un</w:t>
+      </w:r>
+      <w:r>
+        <w:rPr>
+          <w:color w:val="2F5496" w:themeColor="accent1" w:themeShade="BF"/>
+        </w:rPr>
+        <w:t>n</w:t>
+      </w:r>
+      <w:r>
+        <w:rPr>
+          <w:color w:val="2F5496" w:themeColor="accent1" w:themeShade="BF"/>
+        </w:rPr>
+        <w:t>ecessary</w:t>
+      </w:r>
+      <w:r>
+        <w:rPr>
+          <w:color w:val="2F5496" w:themeColor="accent1" w:themeShade="BF"/>
+        </w:rPr>
+        <w:t xml:space="preserve"> evaluations can be avoided which speeds up execution time.</w:t>
+      </w:r>
+    </w:p>
+    <w:p/>
+    <w:p>
+      <w:pPr>
+        <w:pStyle w:val="Heading2"/>
+      </w:pPr>
+      <w:r>
+        <w:t xml:space="preserve">What are the disadvantages of short-circuit </w:t>
+      </w:r>
+      <w:proofErr w:type="spellStart"/>
+      <w:r>
+        <w:t>boolean</w:t>
+      </w:r>
+      <w:proofErr w:type="spellEnd"/>
+      <w:r>
+        <w:t xml:space="preserve"> evaluation?</w:t>
+      </w:r>
+    </w:p>
+    <w:p>
+      <w:pPr>
+        <w:rPr>
+          <w:color w:val="2F5496" w:themeColor="accent1" w:themeShade="BF"/>
+        </w:rPr>
+      </w:pPr>
+      <w:r>
+        <w:rPr>
+          <w:color w:val="2F5496" w:themeColor="accent1" w:themeShade="BF"/>
+        </w:rPr>
+        <w:t xml:space="preserve">The </w:t>
+      </w:r>
+      <w:r>
+        <w:rPr>
+          <w:color w:val="2F5496" w:themeColor="accent1" w:themeShade="BF"/>
+        </w:rPr>
+        <w:t>dis</w:t>
+      </w:r>
+      <w:r>
+        <w:rPr>
+          <w:color w:val="2F5496" w:themeColor="accent1" w:themeShade="BF"/>
+        </w:rPr>
+        <w:t xml:space="preserve">advantage of short-circuit </w:t>
+      </w:r>
+      <w:proofErr w:type="spellStart"/>
+      <w:r>
+        <w:rPr>
+          <w:color w:val="2F5496" w:themeColor="accent1" w:themeShade="BF"/>
+        </w:rPr>
+        <w:t>boolean</w:t>
+      </w:r>
+      <w:proofErr w:type="spellEnd"/>
+      <w:r>
+        <w:rPr>
+          <w:color w:val="2F5496" w:themeColor="accent1" w:themeShade="BF"/>
+        </w:rPr>
+        <w:t xml:space="preserve"> evaluation is that un</w:t>
+      </w:r>
+      <w:r>
+        <w:rPr>
+          <w:color w:val="2F5496" w:themeColor="accent1" w:themeShade="BF"/>
+        </w:rPr>
+        <w:t>n</w:t>
+      </w:r>
+      <w:r>
+        <w:rPr>
+          <w:color w:val="2F5496" w:themeColor="accent1" w:themeShade="BF"/>
+        </w:rPr>
+        <w:t xml:space="preserve">ecessary evaluations </w:t>
+      </w:r>
+      <w:r>
+        <w:rPr>
+          <w:color w:val="2F5496" w:themeColor="accent1" w:themeShade="BF"/>
+        </w:rPr>
+        <w:t>(in the context of the conditional expression) will</w:t>
+      </w:r>
+      <w:r>
+        <w:rPr>
+          <w:color w:val="2F5496" w:themeColor="accent1" w:themeShade="BF"/>
+        </w:rPr>
+        <w:t xml:space="preserve"> be avoided which </w:t>
+      </w:r>
+      <w:r>
+        <w:rPr>
+          <w:color w:val="2F5496" w:themeColor="accent1" w:themeShade="BF"/>
+        </w:rPr>
+        <w:t>means any side effects of the short-circuited evaluations will not occur</w:t>
+      </w:r>
+      <w:r>
+        <w:rPr>
+          <w:color w:val="2F5496" w:themeColor="accent1" w:themeShade="BF"/>
+        </w:rPr>
+        <w:t>.</w:t>
+      </w:r>
+    </w:p>
+    <w:p/>
+    <w:p>
+      <w:pPr>
+        <w:pStyle w:val="Heading2"/>
+      </w:pPr>
+      <w:r>
+        <w:t>How would you show whether a language</w:t>
+      </w:r>
+      <w:r>
+        <w:t xml:space="preserve"> support</w:t>
+      </w:r>
+      <w:r>
+        <w:t>s</w:t>
+      </w:r>
+      <w:r>
         <w:t xml:space="preserve"> </w:t>
       </w:r>
-      <w:proofErr w:type="spellStart"/>
-      <w:r>
-        <w:t>boolean</w:t>
-      </w:r>
-      <w:proofErr w:type="spellEnd"/>
-      <w:r>
-        <w:t xml:space="preserve"> evaluation?</w:t>
-      </w:r>
-    </w:p>
-    <w:p>
-      <w:pPr>
-        <w:rPr>
-          <w:color w:val="2F5496" w:themeColor="accent1" w:themeShade="BF"/>
-        </w:rPr>
-      </w:pPr>
-      <w:r>
-        <w:rPr>
-          <w:color w:val="2F5496" w:themeColor="accent1" w:themeShade="BF"/>
-        </w:rPr>
-        <w:t xml:space="preserve">The advantage of </w:t>
-      </w:r>
-      <w:proofErr w:type="gramStart"/>
-      <w:r>
-        <w:rPr>
-          <w:color w:val="2F5496" w:themeColor="accent1" w:themeShade="BF"/>
-        </w:rPr>
-        <w:t>short-circuit</w:t>
-      </w:r>
-      <w:proofErr w:type="gramEnd"/>
-      <w:r>
-        <w:rPr>
-          <w:color w:val="2F5496" w:themeColor="accent1" w:themeShade="BF"/>
-        </w:rPr>
-        <w:t xml:space="preserve"> </w:t>
-      </w:r>
-      <w:proofErr w:type="spellStart"/>
-      <w:r>
-        <w:rPr>
-          <w:color w:val="2F5496" w:themeColor="accent1" w:themeShade="BF"/>
-        </w:rPr>
-        <w:t>boolean</w:t>
-      </w:r>
-      <w:proofErr w:type="spellEnd"/>
-      <w:r>
-        <w:rPr>
-          <w:color w:val="2F5496" w:themeColor="accent1" w:themeShade="BF"/>
-        </w:rPr>
-        <w:t xml:space="preserve"> evaluation is that </w:t>
-      </w:r>
-      <w:r>
-        <w:rPr>
-          <w:color w:val="2F5496" w:themeColor="accent1" w:themeShade="BF"/>
-        </w:rPr>
-        <w:t>un</w:t>
-      </w:r>
-      <w:r>
-        <w:rPr>
-          <w:color w:val="2F5496" w:themeColor="accent1" w:themeShade="BF"/>
-        </w:rPr>
-        <w:t>n</w:t>
-      </w:r>
-      <w:r>
-        <w:rPr>
-          <w:color w:val="2F5496" w:themeColor="accent1" w:themeShade="BF"/>
-        </w:rPr>
-        <w:t>ecessary</w:t>
-      </w:r>
-      <w:r>
-        <w:rPr>
-          <w:color w:val="2F5496" w:themeColor="accent1" w:themeShade="BF"/>
-        </w:rPr>
-        <w:t xml:space="preserve"> evaluations can be avoided which speeds up execution time.</w:t>
+      <w:r>
+        <w:t>SSBE</w:t>
+      </w:r>
+      <w:r>
+        <w:t xml:space="preserve">? </w:t>
+      </w:r>
+      <w:r>
+        <w:t xml:space="preserve">Choose one of C++, Java or Python. </w:t>
+      </w:r>
+      <w:r>
+        <w:t>Submit</w:t>
+      </w:r>
+      <w:r>
+        <w:t xml:space="preserve"> a </w:t>
+      </w:r>
+      <w:r>
+        <w:rPr>
+          <w:u w:val="single"/>
+        </w:rPr>
+        <w:t>short</w:t>
+      </w:r>
+      <w:r>
+        <w:t xml:space="preserve"> program that show</w:t>
+      </w:r>
+      <w:r>
+        <w:t>s</w:t>
+      </w:r>
+      <w:r>
+        <w:t xml:space="preserve">, </w:t>
+      </w:r>
+      <w:r>
+        <w:rPr>
+          <w:u w:val="single"/>
+        </w:rPr>
+        <w:t>unambiguously</w:t>
+      </w:r>
+      <w:r>
+        <w:t xml:space="preserve">, </w:t>
+      </w:r>
+      <w:r>
+        <w:t>whether it does or does not support it</w:t>
+      </w:r>
+      <w:r>
+        <w:t>. (Be sure to run the program!</w:t>
+      </w:r>
+      <w:r>
+        <w:t>)</w:t>
+      </w:r>
+      <w:r>
+        <w:t xml:space="preserve"> Explain your answer.</w:t>
+      </w:r>
+    </w:p>
+    <w:p>
+      <w:pPr>
+        <w:pStyle w:val="Heading1"/>
+      </w:pPr>
+      <w:r>
+        <w:t>[</w:t>
+      </w:r>
+      <w:r>
+        <w:t>25</w:t>
+      </w:r>
+      <w:r>
+        <w:t xml:space="preserve"> points] </w:t>
+      </w:r>
+      <w:r>
+        <w:t>This question deal</w:t>
+      </w:r>
+      <w:r>
+        <w:t>s</w:t>
+      </w:r>
+      <w:r>
+        <w:t xml:space="preserve"> with the concept of a variable</w:t>
+      </w:r>
+      <w:r>
+        <w:t>.</w:t>
+      </w:r>
+    </w:p>
+    <w:p>
+      <w:pPr>
+        <w:pStyle w:val="Heading2"/>
+      </w:pPr>
+      <w:r>
+        <w:t xml:space="preserve">What does it mean to </w:t>
+      </w:r>
+      <w:r>
+        <w:t>de-reference a variable?</w:t>
+      </w:r>
+    </w:p>
+    <w:p>
+      <w:pPr>
+        <w:rPr>
+          <w:color w:val="2F5496" w:themeColor="accent1" w:themeShade="BF"/>
+        </w:rPr>
+      </w:pPr>
+      <w:r>
+        <w:rPr>
+          <w:color w:val="2F5496" w:themeColor="accent1" w:themeShade="BF"/>
+        </w:rPr>
+        <w:t xml:space="preserve">This is strange wording, so it is a little difficult to answer. Normally dereferencing is used to talk specifically about pointers (a type of variable). </w:t>
+      </w:r>
+      <w:r>
+        <w:rPr>
+          <w:color w:val="2F5496" w:themeColor="accent1" w:themeShade="BF"/>
+        </w:rPr>
+        <w:t>In actuality, a</w:t>
+      </w:r>
+      <w:r>
+        <w:rPr>
+          <w:color w:val="2F5496" w:themeColor="accent1" w:themeShade="BF"/>
+        </w:rPr>
+        <w:t>ll variables redirect a</w:t>
+      </w:r>
+      <w:r>
+        <w:rPr>
+          <w:color w:val="2F5496" w:themeColor="accent1" w:themeShade="BF"/>
+        </w:rPr>
+        <w:t>n executing</w:t>
+      </w:r>
+      <w:r>
+        <w:rPr>
+          <w:color w:val="2F5496" w:themeColor="accent1" w:themeShade="BF"/>
+        </w:rPr>
+        <w:t xml:space="preserve"> program to a value at a memory location, so de</w:t>
+      </w:r>
+      <w:r>
+        <w:rPr>
+          <w:color w:val="2F5496" w:themeColor="accent1" w:themeShade="BF"/>
+        </w:rPr>
+        <w:t>-</w:t>
+      </w:r>
+      <w:r>
+        <w:rPr>
+          <w:color w:val="2F5496" w:themeColor="accent1" w:themeShade="BF"/>
+        </w:rPr>
+        <w:t xml:space="preserve">referencing a variable is </w:t>
+      </w:r>
+      <w:r>
+        <w:rPr>
+          <w:color w:val="2F5496" w:themeColor="accent1" w:themeShade="BF"/>
+        </w:rPr>
+        <w:t>actually</w:t>
+      </w:r>
+      <w:r>
+        <w:rPr>
+          <w:color w:val="2F5496" w:themeColor="accent1" w:themeShade="BF"/>
+        </w:rPr>
+        <w:t xml:space="preserve"> getting the value at the variable’s stored location. </w:t>
+      </w:r>
+      <w:r>
+        <w:rPr>
+          <w:color w:val="2F5496" w:themeColor="accent1" w:themeShade="BF"/>
+        </w:rPr>
+        <w:t xml:space="preserve">This is what programming languages abstract away. </w:t>
+      </w:r>
+    </w:p>
+    <w:p>
+      <w:pPr>
+        <w:rPr>
+          <w:color w:val="2F5496" w:themeColor="accent1" w:themeShade="BF"/>
+        </w:rPr>
+      </w:pPr>
+      <w:r>
+        <w:rPr>
+          <w:color w:val="2F5496" w:themeColor="accent1" w:themeShade="BF"/>
+        </w:rPr>
+        <w:t xml:space="preserve">But dereferencing a pointer variable contains another step. A pointer variable stores </w:t>
+      </w:r>
+      <w:r>
+        <w:rPr>
+          <w:color w:val="2F5496" w:themeColor="accent1" w:themeShade="BF"/>
+        </w:rPr>
+        <w:t xml:space="preserve">a reference to another variable which in turn stores a reference to a memory location. De-referencing a pointer means to access the value that the pointer points to rather than the pointer reference itself. </w:t>
       </w:r>
     </w:p>
     <w:p/>
@@ -216,341 +525,28 @@
         <w:pStyle w:val="Heading2"/>
       </w:pPr>
       <w:r>
-        <w:t xml:space="preserve">What are the disadvantages of short-circuit </w:t>
-      </w:r>
-      <w:proofErr w:type="spellStart"/>
-      <w:r>
-        <w:t>boolean</w:t>
-      </w:r>
-      <w:proofErr w:type="spellEnd"/>
-      <w:r>
-        <w:t xml:space="preserve"> evaluation?</w:t>
-      </w:r>
-    </w:p>
-    <w:p>
-      <w:pPr>
-        <w:rPr>
-          <w:color w:val="2F5496" w:themeColor="accent1" w:themeShade="BF"/>
-        </w:rPr>
-      </w:pPr>
-      <w:r>
-        <w:rPr>
-          <w:color w:val="2F5496" w:themeColor="accent1" w:themeShade="BF"/>
-        </w:rPr>
-        <w:t xml:space="preserve">The </w:t>
-      </w:r>
-      <w:r>
-        <w:rPr>
-          <w:color w:val="2F5496" w:themeColor="accent1" w:themeShade="BF"/>
-        </w:rPr>
-        <w:t>dis</w:t>
-      </w:r>
-      <w:r>
-        <w:rPr>
-          <w:color w:val="2F5496" w:themeColor="accent1" w:themeShade="BF"/>
-        </w:rPr>
-        <w:t xml:space="preserve">advantage of short-circuit </w:t>
-      </w:r>
-      <w:proofErr w:type="spellStart"/>
-      <w:r>
-        <w:rPr>
-          <w:color w:val="2F5496" w:themeColor="accent1" w:themeShade="BF"/>
-        </w:rPr>
-        <w:t>boolean</w:t>
-      </w:r>
-      <w:proofErr w:type="spellEnd"/>
-      <w:r>
-        <w:rPr>
-          <w:color w:val="2F5496" w:themeColor="accent1" w:themeShade="BF"/>
-        </w:rPr>
-        <w:t xml:space="preserve"> evaluation is that un</w:t>
-      </w:r>
-      <w:r>
-        <w:rPr>
-          <w:color w:val="2F5496" w:themeColor="accent1" w:themeShade="BF"/>
-        </w:rPr>
-        <w:t>n</w:t>
-      </w:r>
-      <w:r>
-        <w:rPr>
-          <w:color w:val="2F5496" w:themeColor="accent1" w:themeShade="BF"/>
-        </w:rPr>
-        <w:t xml:space="preserve">ecessary evaluations </w:t>
-      </w:r>
-      <w:r>
-        <w:rPr>
-          <w:color w:val="2F5496" w:themeColor="accent1" w:themeShade="BF"/>
-        </w:rPr>
-        <w:t>(in the context of the conditional expression) will</w:t>
-      </w:r>
-      <w:r>
-        <w:rPr>
-          <w:color w:val="2F5496" w:themeColor="accent1" w:themeShade="BF"/>
-        </w:rPr>
-        <w:t xml:space="preserve"> be avoided which </w:t>
-      </w:r>
-      <w:r>
-        <w:rPr>
-          <w:color w:val="2F5496" w:themeColor="accent1" w:themeShade="BF"/>
-        </w:rPr>
-        <w:t>means any side effects of the short-circuited evaluations will not occur</w:t>
-      </w:r>
-      <w:r>
-        <w:rPr>
-          <w:color w:val="2F5496" w:themeColor="accent1" w:themeShade="BF"/>
-        </w:rPr>
-        <w:t>.</w:t>
-      </w:r>
-    </w:p>
-    <w:p/>
+        <w:t>What’s the difference between a variable and an expression?</w:t>
+      </w:r>
+    </w:p>
+    <w:p>
+      <w:pPr>
+        <w:rPr>
+          <w:color w:val="2F5496" w:themeColor="accent1" w:themeShade="BF"/>
+        </w:rPr>
+      </w:pPr>
+      <w:r>
+        <w:rPr>
+          <w:color w:val="2F5496" w:themeColor="accent1" w:themeShade="BF"/>
+        </w:rPr>
+        <w:t xml:space="preserve">A variable stores data and the information necessary to parse that data as a value. A variable is also used to store the result of an expression. An expression is a set of operands (variables, literals, and other expressions) and operators that are to be evaluated. A variable is a reference to a value at a memory location while an expression will evaluate to a value. </w:t>
+      </w:r>
+    </w:p>
     <w:p>
       <w:pPr>
         <w:pStyle w:val="Heading2"/>
       </w:pPr>
       <w:r>
-        <w:t>How would you show whether a language</w:t>
-      </w:r>
-      <w:r>
-        <w:t xml:space="preserve"> support</w:t>
-      </w:r>
-      <w:r>
-        <w:t>s</w:t>
-      </w:r>
-      <w:r>
-        <w:t xml:space="preserve"> </w:t>
-      </w:r>
-      <w:r>
-        <w:t>SSBE</w:t>
-      </w:r>
-      <w:r>
-        <w:t xml:space="preserve">? </w:t>
-      </w:r>
-      <w:r>
-        <w:t xml:space="preserve">Choose one of C++, Java or Python. </w:t>
-      </w:r>
-      <w:r>
-        <w:t>Submit</w:t>
-      </w:r>
-      <w:r>
-        <w:t xml:space="preserve"> a </w:t>
-      </w:r>
-      <w:r>
-        <w:rPr>
-          <w:u w:val="single"/>
-        </w:rPr>
-        <w:t>short</w:t>
-      </w:r>
-      <w:r>
-        <w:t xml:space="preserve"> program that show</w:t>
-      </w:r>
-      <w:r>
-        <w:t>s</w:t>
-      </w:r>
-      <w:r>
-        <w:t xml:space="preserve">, </w:t>
-      </w:r>
-      <w:r>
-        <w:rPr>
-          <w:u w:val="single"/>
-        </w:rPr>
-        <w:t>unambiguously</w:t>
-      </w:r>
-      <w:r>
-        <w:t xml:space="preserve">, </w:t>
-      </w:r>
-      <w:r>
-        <w:t>whether it does or does not support it</w:t>
-      </w:r>
-      <w:r>
-        <w:t>. (Be sure to run the program!</w:t>
-      </w:r>
-      <w:r>
-        <w:t>)</w:t>
-      </w:r>
-      <w:r>
-        <w:t xml:space="preserve"> Explain your answer.</w:t>
-      </w:r>
-    </w:p>
-    <w:p>
-      <w:pPr>
-        <w:pStyle w:val="Heading1"/>
-      </w:pPr>
-      <w:r>
-        <w:t>[</w:t>
-      </w:r>
-      <w:r>
-        <w:t>25</w:t>
-      </w:r>
-      <w:r>
-        <w:t xml:space="preserve"> points] </w:t>
-      </w:r>
-      <w:r>
-        <w:t>This question deal</w:t>
-      </w:r>
-      <w:r>
-        <w:t>s</w:t>
-      </w:r>
-      <w:r>
-        <w:t xml:space="preserve"> with the concept of a variable</w:t>
-      </w:r>
-      <w:r>
-        <w:t>.</w:t>
-      </w:r>
-    </w:p>
-    <w:p>
-      <w:pPr>
-        <w:pStyle w:val="Heading2"/>
-      </w:pPr>
-      <w:r>
-        <w:t xml:space="preserve">What does it mean to </w:t>
-      </w:r>
-      <w:r>
-        <w:t>de-reference a variable?</w:t>
-      </w:r>
-    </w:p>
-    <w:p>
-      <w:pPr>
-        <w:rPr>
-          <w:color w:val="2F5496" w:themeColor="accent1" w:themeShade="BF"/>
-        </w:rPr>
-      </w:pPr>
-      <w:r>
-        <w:rPr>
-          <w:color w:val="2F5496" w:themeColor="accent1" w:themeShade="BF"/>
-        </w:rPr>
-        <w:t xml:space="preserve">This is strange wording, so it is a little difficult to answer. Normally dereferencing is used to talk specifically about pointers (a type of variable). </w:t>
-      </w:r>
-      <w:proofErr w:type="gramStart"/>
-      <w:r>
-        <w:rPr>
-          <w:color w:val="2F5496" w:themeColor="accent1" w:themeShade="BF"/>
-        </w:rPr>
-        <w:t>In actuality, a</w:t>
-      </w:r>
-      <w:r>
-        <w:rPr>
-          <w:color w:val="2F5496" w:themeColor="accent1" w:themeShade="BF"/>
-        </w:rPr>
-        <w:t>ll</w:t>
-      </w:r>
-      <w:proofErr w:type="gramEnd"/>
-      <w:r>
-        <w:rPr>
-          <w:color w:val="2F5496" w:themeColor="accent1" w:themeShade="BF"/>
-        </w:rPr>
-        <w:t xml:space="preserve"> variables redirect a</w:t>
-      </w:r>
-      <w:r>
-        <w:rPr>
-          <w:color w:val="2F5496" w:themeColor="accent1" w:themeShade="BF"/>
-        </w:rPr>
-        <w:t>n executing</w:t>
-      </w:r>
-      <w:r>
-        <w:rPr>
-          <w:color w:val="2F5496" w:themeColor="accent1" w:themeShade="BF"/>
-        </w:rPr>
-        <w:t xml:space="preserve"> program to a value at a memory location, so de</w:t>
-      </w:r>
-      <w:r>
-        <w:rPr>
-          <w:color w:val="2F5496" w:themeColor="accent1" w:themeShade="BF"/>
-        </w:rPr>
-        <w:t>-</w:t>
-      </w:r>
-      <w:r>
-        <w:rPr>
-          <w:color w:val="2F5496" w:themeColor="accent1" w:themeShade="BF"/>
-        </w:rPr>
-        <w:t xml:space="preserve">referencing a variable is </w:t>
-      </w:r>
-      <w:proofErr w:type="gramStart"/>
-      <w:r>
-        <w:rPr>
-          <w:color w:val="2F5496" w:themeColor="accent1" w:themeShade="BF"/>
-        </w:rPr>
-        <w:t>actually</w:t>
-      </w:r>
-      <w:r>
-        <w:rPr>
-          <w:color w:val="2F5496" w:themeColor="accent1" w:themeShade="BF"/>
-        </w:rPr>
-        <w:t xml:space="preserve"> getting</w:t>
-      </w:r>
-      <w:proofErr w:type="gramEnd"/>
-      <w:r>
-        <w:rPr>
-          <w:color w:val="2F5496" w:themeColor="accent1" w:themeShade="BF"/>
-        </w:rPr>
-        <w:t xml:space="preserve"> the value at the variable’s stored location. </w:t>
-      </w:r>
-      <w:r>
-        <w:rPr>
-          <w:color w:val="2F5496" w:themeColor="accent1" w:themeShade="BF"/>
-        </w:rPr>
-        <w:t xml:space="preserve">This is what programming languages abstract away. </w:t>
-      </w:r>
-    </w:p>
-    <w:p>
-      <w:pPr>
-        <w:rPr>
-          <w:color w:val="2F5496" w:themeColor="accent1" w:themeShade="BF"/>
-        </w:rPr>
-      </w:pPr>
-      <w:r>
-        <w:rPr>
-          <w:color w:val="2F5496" w:themeColor="accent1" w:themeShade="BF"/>
-        </w:rPr>
-        <w:t xml:space="preserve">But dereferencing a pointer variable contains another step. A pointer variable stores </w:t>
-      </w:r>
-      <w:r>
-        <w:rPr>
-          <w:color w:val="2F5496" w:themeColor="accent1" w:themeShade="BF"/>
-        </w:rPr>
-        <w:t xml:space="preserve">a reference to another variable which in turn stores a reference to a memory location. De-referencing a pointer means to </w:t>
-      </w:r>
-      <w:proofErr w:type="gramStart"/>
-      <w:r>
-        <w:rPr>
-          <w:color w:val="2F5496" w:themeColor="accent1" w:themeShade="BF"/>
-        </w:rPr>
-        <w:t>access</w:t>
-      </w:r>
-      <w:proofErr w:type="gramEnd"/>
-      <w:r>
-        <w:rPr>
-          <w:color w:val="2F5496" w:themeColor="accent1" w:themeShade="BF"/>
-        </w:rPr>
-        <w:t xml:space="preserve"> the value that the pointer points to rather than the pointer reference itself. </w:t>
-      </w:r>
-    </w:p>
-    <w:p/>
-    <w:p>
-      <w:pPr>
-        <w:pStyle w:val="Heading2"/>
-      </w:pPr>
-      <w:r>
-        <w:t>What’s the difference between a variable and an expression?</w:t>
-      </w:r>
-    </w:p>
-    <w:p>
-      <w:pPr>
-        <w:rPr>
-          <w:color w:val="2F5496" w:themeColor="accent1" w:themeShade="BF"/>
-        </w:rPr>
-      </w:pPr>
-      <w:r>
-        <w:rPr>
-          <w:color w:val="2F5496" w:themeColor="accent1" w:themeShade="BF"/>
-        </w:rPr>
-        <w:t xml:space="preserve">A variable stores data and the information necessary to parse that data as a value. A variable is also used to store the result of an expression. An expression is a set of operands (variables, literals, and other expressions) and operators that are to be evaluated. A variable is a reference to a value at a memory location while an expression will evaluate to a value. </w:t>
-      </w:r>
-    </w:p>
-    <w:p>
-      <w:pPr>
-        <w:pStyle w:val="Heading2"/>
-      </w:pPr>
-      <w:r>
+        <w:lastRenderedPageBreak/>
         <w:t>We’ve introduced six</w:t>
       </w:r>
       <w:r>
@@ -570,20 +566,7 @@
         <w:rPr>
           <w:color w:val="2F5496" w:themeColor="accent1" w:themeShade="BF"/>
         </w:rPr>
-        <w:lastRenderedPageBreak/>
-        <w:t xml:space="preserve">Identifier – the name of a variable. It is used by the program to determine which memory location to retrieve data from. This is a key </w:t>
-      </w:r>
-      <w:r>
-        <w:rPr>
-          <w:color w:val="2F5496" w:themeColor="accent1" w:themeShade="BF"/>
-        </w:rPr>
-        <w:t>in</w:t>
-      </w:r>
-      <w:r>
-        <w:rPr>
-          <w:color w:val="2F5496" w:themeColor="accent1" w:themeShade="BF"/>
-        </w:rPr>
-        <w:t xml:space="preserve"> the symbol table.</w:t>
+        <w:t xml:space="preserve">Identifier – the name of a variable. It is used by the program to determine which memory location to retrieve data from. </w:t>
       </w:r>
     </w:p>
     <w:p>
@@ -827,25 +810,361 @@
     </w:p>
     <w:p>
       <w:pPr>
+        <w:rPr>
+          <w:color w:val="2F5496" w:themeColor="accent1" w:themeShade="BF"/>
+        </w:rPr>
+      </w:pPr>
+      <w:r>
+        <w:rPr>
+          <w:color w:val="2F5496" w:themeColor="accent1" w:themeShade="BF"/>
+        </w:rPr>
+        <w:t>Operational</w:t>
+      </w:r>
+      <w:r>
+        <w:rPr>
+          <w:color w:val="2F5496" w:themeColor="accent1" w:themeShade="BF"/>
+        </w:rPr>
+        <w:t xml:space="preserve"> semantics - describes the meaning of a program by describing step by step the effect of each statement on the complete state of the machine it is running on. This is done by breaking down a high level language into some intermediary language. This language must be low level enough to have completely obvious and unambiguous meaning (at least at the level of investigation); however, it must be high enough level to be easily understood. </w:t>
+      </w:r>
+    </w:p>
+    <w:p>
+      <w:pPr>
+        <w:rPr>
+          <w:color w:val="2F5496" w:themeColor="accent1" w:themeShade="BF"/>
+        </w:rPr>
+      </w:pPr>
+    </w:p>
+    <w:p>
+      <w:pPr>
+        <w:rPr>
+          <w:color w:val="2F5496" w:themeColor="accent1" w:themeShade="BF"/>
+        </w:rPr>
+      </w:pPr>
+      <w:r>
+        <w:rPr>
+          <w:color w:val="2F5496" w:themeColor="accent1" w:themeShade="BF"/>
+        </w:rPr>
+        <w:t>Denotational</w:t>
+      </w:r>
+      <w:r>
+        <w:rPr>
+          <w:color w:val="2F5496" w:themeColor="accent1" w:themeShade="BF"/>
+        </w:rPr>
+        <w:t xml:space="preserve"> semantics - while operational semantics focuses on the steps that cause a change of state, denotational semantics focuses on correctness and the absolute state of the machine at each step of the program. Denotational semantics is closely related to proof by induction, and offers a strong mathematical framework which allows proofs of algorithms to be possible. Denotational semantics breaks a program </w:t>
+      </w:r>
+      <w:r>
+        <w:rPr>
+          <w:color w:val="2F5496" w:themeColor="accent1" w:themeShade="BF"/>
+        </w:rPr>
+        <w:lastRenderedPageBreak/>
+        <w:t>down recursively and treats state as a list of tuples of id-value pairs of every variable in the state of the program.</w:t>
+      </w:r>
+    </w:p>
+    <w:p>
+      <w:pPr>
+        <w:rPr>
+          <w:color w:val="2F5496" w:themeColor="accent1" w:themeShade="BF"/>
+        </w:rPr>
+      </w:pPr>
+    </w:p>
+    <w:p>
+      <w:pPr>
+        <w:rPr>
+          <w:color w:val="2F5496" w:themeColor="accent1" w:themeShade="BF"/>
+        </w:rPr>
+      </w:pPr>
+      <w:r>
+        <w:rPr>
+          <w:color w:val="2F5496" w:themeColor="accent1" w:themeShade="BF"/>
+        </w:rPr>
+        <w:t>Axiomatic</w:t>
+      </w:r>
+      <w:r>
+        <w:rPr>
+          <w:color w:val="2F5496" w:themeColor="accent1" w:themeShade="BF"/>
+        </w:rPr>
+        <w:t xml:space="preserve"> semantics - deals with defining pre- and post- conditions to every statement in an algorithm effectively creating a complete description on the bounds of the state. All of this can be done without actually running a program. A combination of pre-condition and statement define the post-condition of that statement which in turn becomes the pre-condition of the next statement.</w:t>
+      </w:r>
+    </w:p>
+    <w:p>
+      <w:pPr>
+        <w:pStyle w:val="ListParagraph"/>
+        <w:ind w:firstLine="0"/>
+      </w:pPr>
+    </w:p>
+    <w:p>
+      <w:pPr>
         <w:pStyle w:val="Heading2"/>
       </w:pPr>
       <w:r>
-        <w:t xml:space="preserve">Of the three, which one do you think is most useful to you in understanding semantics and using that understanding while creating programs? Be sure to identify your </w:t>
+        <w:t xml:space="preserve">Of the three, which one do you think is most useful to you in understanding semantics </w:t>
       </w:r>
       <w:proofErr w:type="gramStart"/>
       <w:r>
-        <w:t>choice, and</w:t>
+        <w:t>and</w:t>
       </w:r>
       <w:proofErr w:type="gramEnd"/>
       <w:r>
-        <w:t xml:space="preserve"> explain why you think it will be most useful to you.</w:t>
-      </w:r>
-    </w:p>
-    <w:p/>
-    <w:p>
-      <w:pPr>
-        <w:ind w:left="720"/>
-      </w:pPr>
+        <w:t xml:space="preserve"> using that understanding while creating programs? Be sure to identify your choice, and explain why you think it will be most useful to you.</w:t>
+      </w:r>
+      <w:bookmarkStart w:id="0" w:name="_GoBack"/>
+      <w:bookmarkEnd w:id="0"/>
+    </w:p>
+    <w:p>
+      <w:pPr>
+        <w:rPr>
+          <w:color w:val="2F5496" w:themeColor="accent1" w:themeShade="BF"/>
+        </w:rPr>
+      </w:pPr>
+      <w:r>
+        <w:rPr>
+          <w:color w:val="2F5496" w:themeColor="accent1" w:themeShade="BF"/>
+        </w:rPr>
+        <w:t>I would say the axiomatic semantics is the most useful for understanding the semantics of a program.</w:t>
+      </w:r>
+      <w:r>
+        <w:rPr>
+          <w:color w:val="2F5496" w:themeColor="accent1" w:themeShade="BF"/>
+        </w:rPr>
+        <w:t xml:space="preserve"> While I believe that all </w:t>
+      </w:r>
+      <w:r>
+        <w:rPr>
+          <w:color w:val="2F5496" w:themeColor="accent1" w:themeShade="BF"/>
+        </w:rPr>
+        <w:t>are useful to different degrees</w:t>
+      </w:r>
+      <w:r>
+        <w:rPr>
+          <w:color w:val="2F5496" w:themeColor="accent1" w:themeShade="BF"/>
+        </w:rPr>
+        <w:t xml:space="preserve"> </w:t>
+      </w:r>
+      <w:r>
+        <w:rPr>
+          <w:color w:val="2F5496" w:themeColor="accent1" w:themeShade="BF"/>
+        </w:rPr>
+        <w:t>during the defining of</w:t>
+      </w:r>
+      <w:r>
+        <w:rPr>
+          <w:color w:val="2F5496" w:themeColor="accent1" w:themeShade="BF"/>
+        </w:rPr>
+        <w:t xml:space="preserve"> a language; I would </w:t>
+      </w:r>
+      <w:r>
+        <w:rPr>
+          <w:color w:val="2F5496" w:themeColor="accent1" w:themeShade="BF"/>
+        </w:rPr>
+        <w:t xml:space="preserve">also </w:t>
+      </w:r>
+      <w:r>
+        <w:rPr>
+          <w:color w:val="2F5496" w:themeColor="accent1" w:themeShade="BF"/>
+        </w:rPr>
+        <w:t xml:space="preserve">say axiomatic semantics </w:t>
+      </w:r>
+      <w:r>
+        <w:rPr>
+          <w:color w:val="2F5496" w:themeColor="accent1" w:themeShade="BF"/>
+        </w:rPr>
+        <w:t xml:space="preserve">although limited </w:t>
+      </w:r>
+      <w:r>
+        <w:rPr>
+          <w:color w:val="2F5496" w:themeColor="accent1" w:themeShade="BF"/>
+        </w:rPr>
+        <w:t>would also be the one most likely to offer practical support.</w:t>
+      </w:r>
+      <w:r>
+        <w:rPr>
+          <w:color w:val="2F5496" w:themeColor="accent1" w:themeShade="BF"/>
+        </w:rPr>
+        <w:t xml:space="preserve"> As of now I find it dubious the other two would offer much practical use when writing real world programs.</w:t>
+      </w:r>
+    </w:p>
+    <w:p>
+      <w:pPr>
+        <w:rPr>
+          <w:color w:val="2F5496" w:themeColor="accent1" w:themeShade="BF"/>
+        </w:rPr>
+      </w:pPr>
+      <w:r>
+        <w:rPr>
+          <w:color w:val="2F5496" w:themeColor="accent1" w:themeShade="BF"/>
+        </w:rPr>
+        <w:t>From the examples in class</w:t>
+      </w:r>
+      <w:r>
+        <w:rPr>
+          <w:color w:val="2F5496" w:themeColor="accent1" w:themeShade="BF"/>
+        </w:rPr>
+        <w:t>;</w:t>
+      </w:r>
+      <w:r>
+        <w:rPr>
+          <w:color w:val="2F5496" w:themeColor="accent1" w:themeShade="BF"/>
+        </w:rPr>
+        <w:t xml:space="preserve"> in our textbook Concepts of Programming Languages</w:t>
+      </w:r>
+      <w:r>
+        <w:rPr>
+          <w:color w:val="2F5496" w:themeColor="accent1" w:themeShade="BF"/>
+        </w:rPr>
+        <w:t>;</w:t>
+      </w:r>
+      <w:r>
+        <w:rPr>
+          <w:color w:val="2F5496" w:themeColor="accent1" w:themeShade="BF"/>
+        </w:rPr>
+        <w:t xml:space="preserve"> </w:t>
+      </w:r>
+      <w:r>
+        <w:rPr>
+          <w:color w:val="2F5496" w:themeColor="accent1" w:themeShade="BF"/>
+        </w:rPr>
+        <w:t xml:space="preserve">and </w:t>
+      </w:r>
+      <w:r>
+        <w:rPr>
+          <w:color w:val="2F5496" w:themeColor="accent1" w:themeShade="BF"/>
+        </w:rPr>
+        <w:t>another text book Programming Languages Design and Implementation</w:t>
+      </w:r>
+      <w:r>
+        <w:rPr>
+          <w:color w:val="2F5496" w:themeColor="accent1" w:themeShade="BF"/>
+        </w:rPr>
+        <w:t>,</w:t>
+      </w:r>
+      <w:r>
+        <w:rPr>
+          <w:color w:val="2F5496" w:themeColor="accent1" w:themeShade="BF"/>
+        </w:rPr>
+        <w:t xml:space="preserve"> I remain unconvinced that </w:t>
+      </w:r>
+      <w:r>
+        <w:rPr>
+          <w:color w:val="2F5496" w:themeColor="accent1" w:themeShade="BF"/>
+        </w:rPr>
+        <w:t>rewriting a program into a ‘medium’ level language offers any benefit to understanding over natural language or another more well understood high-level language. The concept of rewriting a program so that you are only focused on the level of abstraction of interest is important in good code design; however, this is a more general concept than that of operational semantics and so far find operational semantics unnecessary for practical coding.</w:t>
+      </w:r>
+    </w:p>
+    <w:p>
+      <w:pPr>
+        <w:rPr>
+          <w:color w:val="2F5496" w:themeColor="accent1" w:themeShade="BF"/>
+        </w:rPr>
+      </w:pPr>
+      <w:r>
+        <w:rPr>
+          <w:color w:val="2F5496" w:themeColor="accent1" w:themeShade="BF"/>
+        </w:rPr>
+        <w:t>Denotational semantics shines for specific algorithmic solutions to well-characterized problems and their rigorous proofs</w:t>
+      </w:r>
+      <w:r>
+        <w:rPr>
+          <w:color w:val="2F5496" w:themeColor="accent1" w:themeShade="BF"/>
+        </w:rPr>
+        <w:t>. However, for software design as a whole it seems rather impractical. The idea that one would break down 100,000+ line programs dealing with user interfaces, network communication, and data format conversions into denotational semantics (particularly on the company’s dime) seems absurd. An exception to this worth mentioning is life-critical software (such as certain aircraft subsystems and hospital equipment).</w:t>
+      </w:r>
+    </w:p>
+    <w:p>
+      <w:pPr>
+        <w:rPr>
+          <w:color w:val="2F5496" w:themeColor="accent1" w:themeShade="BF"/>
+        </w:rPr>
+      </w:pPr>
+      <w:r>
+        <w:rPr>
+          <w:color w:val="2F5496" w:themeColor="accent1" w:themeShade="BF"/>
+        </w:rPr>
+        <w:t>A more informal version of axiomatic semantics is something I use on a near-daily basis. Axiomatic semantics is not so different from well-defined interfaces to functions and programs. A well-defined interface is more than just the type definitions it is also the valid ranges of the data within those types. F</w:t>
+      </w:r>
+      <w:r>
+        <w:rPr>
+          <w:color w:val="2F5496" w:themeColor="accent1" w:themeShade="BF"/>
+        </w:rPr>
+        <w:t>ocusing</w:t>
+      </w:r>
+      <w:r>
+        <w:rPr>
+          <w:color w:val="2F5496" w:themeColor="accent1" w:themeShade="BF"/>
+        </w:rPr>
+        <w:t xml:space="preserve"> axiomatic semantics at the level of a single procedure rather than a whole program</w:t>
+      </w:r>
+      <w:r>
+        <w:rPr>
+          <w:color w:val="2F5496" w:themeColor="accent1" w:themeShade="BF"/>
+        </w:rPr>
+        <w:t xml:space="preserve"> can provide a good indication of when refactoring needs to take place. </w:t>
+      </w:r>
+      <w:r>
+        <w:rPr>
+          <w:color w:val="2F5496" w:themeColor="accent1" w:themeShade="BF"/>
+        </w:rPr>
+        <w:t>A ballooning post-condition</w:t>
+      </w:r>
+      <w:r>
+        <w:rPr>
+          <w:color w:val="2F5496" w:themeColor="accent1" w:themeShade="BF"/>
+        </w:rPr>
+        <w:t xml:space="preserve"> is a good indication that something is wrong in the structure of your code. It is an indication that patterns like dependency inje</w:t>
+      </w:r>
+      <w:r>
+        <w:rPr>
+          <w:color w:val="2F5496" w:themeColor="accent1" w:themeShade="BF"/>
+        </w:rPr>
+        <w:t xml:space="preserve">ction or rewriting expressions </w:t>
+      </w:r>
+      <w:r>
+        <w:rPr>
+          <w:color w:val="2F5496" w:themeColor="accent1" w:themeShade="BF"/>
+        </w:rPr>
+        <w:t>should be considered.</w:t>
+      </w:r>
+      <w:r>
+        <w:rPr>
+          <w:color w:val="2F5496" w:themeColor="accent1" w:themeShade="BF"/>
+        </w:rPr>
+        <w:t xml:space="preserve"> Finally, axiomatic semantics </w:t>
+      </w:r>
+      <w:r>
+        <w:rPr>
+          <w:color w:val="2F5496" w:themeColor="accent1" w:themeShade="BF"/>
+        </w:rPr>
+        <w:t>can be a</w:t>
+      </w:r>
+      <w:r>
+        <w:rPr>
+          <w:color w:val="2F5496" w:themeColor="accent1" w:themeShade="BF"/>
+        </w:rPr>
+        <w:t xml:space="preserve"> very useful </w:t>
+      </w:r>
+      <w:r>
+        <w:rPr>
+          <w:color w:val="2F5496" w:themeColor="accent1" w:themeShade="BF"/>
+        </w:rPr>
+        <w:t xml:space="preserve">tool </w:t>
+      </w:r>
+      <w:r>
+        <w:rPr>
+          <w:color w:val="2F5496" w:themeColor="accent1" w:themeShade="BF"/>
+        </w:rPr>
+        <w:t xml:space="preserve">when trying to sort out overcomplicated conditional nesting </w:t>
+      </w:r>
+      <w:r>
+        <w:rPr>
+          <w:color w:val="2F5496" w:themeColor="accent1" w:themeShade="BF"/>
+        </w:rPr>
+        <w:t>in</w:t>
+      </w:r>
+      <w:r>
+        <w:rPr>
+          <w:color w:val="2F5496" w:themeColor="accent1" w:themeShade="BF"/>
+        </w:rPr>
+        <w:t xml:space="preserve"> old code.</w:t>
+      </w:r>
     </w:p>
     <w:sectPr>
       <w:headerReference w:type="default" r:id="rId7"/>
@@ -859,7 +1178,7 @@
 </file>
 
 <file path=word/endnotes.xml><?xml version="1.0" encoding="utf-8"?>
-<w:endnotes xmlns:wpc="http://schemas.microsoft.com/office/word/2010/wordprocessingCanvas" xmlns:cx="http://schemas.microsoft.com/office/drawing/2014/chartex" xmlns:cx1="http://schemas.microsoft.com/office/drawing/2015/9/8/chartex" xmlns:cx2="http://schemas.microsoft.com/office/drawing/2015/10/21/chartex" xmlns:cx3="http://schemas.microsoft.com/office/drawing/2016/5/9/chartex" xmlns:cx4="http://schemas.microsoft.com/office/drawing/2016/5/10/chartex" xmlns:cx5="http://schemas.microsoft.com/office/drawing/2016/5/11/chartex" xmlns:cx6="http://schemas.microsoft.com/office/drawing/2016/5/12/chartex" xmlns:cx7="http://schemas.microsoft.com/office/drawing/2016/5/13/chartex" xmlns:cx8="http://schemas.microsoft.com/office/drawing/2016/5/14/chartex" xmlns:mc="http://schemas.openxmlformats.org/markup-compatibility/2006" xmlns:aink="http://schemas.microsoft.com/office/drawing/2016/ink" xmlns:am3d="http://schemas.microsoft.com/office/drawing/2017/model3d" xmlns:o="urn:schemas-microsoft-com:office:office" xmlns:oel="http://schemas.microsoft.com/office/2019/extlst" xmlns:r="http://schemas.openxmlformats.org/officeDocument/2006/relationships" xmlns:m="http://schemas.openxmlformats.org/officeDocument/2006/math" xmlns:v="urn:schemas-microsoft-com:vml" xmlns:wp14="http://schemas.microsoft.com/office/word/2010/wordprocessingDrawing" xmlns:wp="http://schemas.openxmlformats.org/drawingml/2006/wordprocessingDrawing" xmlns:w10="urn:schemas-microsoft-com:office:word" xmlns:w="http://schemas.openxmlformats.org/wordprocessingml/2006/main" xmlns:w14="http://schemas.microsoft.com/office/word/2010/wordml" xmlns:w15="http://schemas.microsoft.com/office/word/2012/wordml" xmlns:w16cex="http://schemas.microsoft.com/office/word/2018/wordml/cex" xmlns:w16cid="http://schemas.microsoft.com/office/word/2016/wordml/cid" xmlns:w16="http://schemas.microsoft.com/office/word/2018/wordml" xmlns:w16du="http://schemas.microsoft.com/office/word/2023/wordml/word16du" xmlns:w16sdtdh="http://schemas.microsoft.com/office/word/2020/wordml/sdtdatahash" xmlns:w16sdtfl="http://schemas.microsoft.com/office/word/2024/wordml/sdtformatlock" xmlns:w16se="http://schemas.microsoft.com/office/word/2015/wordml/symex" xmlns:wpg="http://schemas.microsoft.com/office/word/2010/wordprocessingGroup" xmlns:wpi="http://schemas.microsoft.com/office/word/2010/wordprocessingInk" xmlns:wne="http://schemas.microsoft.com/office/word/2006/wordml" xmlns:wps="http://schemas.microsoft.com/office/word/2010/wordprocessingShape" mc:Ignorable="w14 w15 w16se w16cid w16 w16cex w16sdtdh w16sdtfl w16du wp14">
+<w:endnotes xmlns:wpc="http://schemas.microsoft.com/office/word/2010/wordprocessingCanvas" xmlns:cx="http://schemas.microsoft.com/office/drawing/2014/chartex" xmlns:cx1="http://schemas.microsoft.com/office/drawing/2015/9/8/chartex" xmlns:mc="http://schemas.openxmlformats.org/markup-compatibility/2006" xmlns:o="urn:schemas-microsoft-com:office:office" xmlns:r="http://schemas.openxmlformats.org/officeDocument/2006/relationships" xmlns:m="http://schemas.openxmlformats.org/officeDocument/2006/math" xmlns:v="urn:schemas-microsoft-com:vml" xmlns:wp14="http://schemas.microsoft.com/office/word/2010/wordprocessingDrawing" xmlns:wp="http://schemas.openxmlformats.org/drawingml/2006/wordprocessingDrawing" xmlns:w10="urn:schemas-microsoft-com:office:word" xmlns:w="http://schemas.openxmlformats.org/wordprocessingml/2006/main" xmlns:w14="http://schemas.microsoft.com/office/word/2010/wordml" xmlns:w15="http://schemas.microsoft.com/office/word/2012/wordml" xmlns:w16se="http://schemas.microsoft.com/office/word/2015/wordml/symex" xmlns:wpg="http://schemas.microsoft.com/office/word/2010/wordprocessingGroup" xmlns:wpi="http://schemas.microsoft.com/office/word/2010/wordprocessingInk" xmlns:wne="http://schemas.microsoft.com/office/word/2006/wordml" xmlns:wps="http://schemas.microsoft.com/office/word/2010/wordprocessingShape" mc:Ignorable="w14 w15 w16se wp14">
   <w:endnote w:type="separator" w:id="-1">
     <w:p>
       <w:r>
@@ -878,7 +1197,7 @@
 </file>
 
 <file path=word/footer1.xml><?xml version="1.0" encoding="utf-8"?>
-<w:ftr xmlns:wpc="http://schemas.microsoft.com/office/word/2010/wordprocessingCanvas" xmlns:cx="http://schemas.microsoft.com/office/drawing/2014/chartex" xmlns:cx1="http://schemas.microsoft.com/office/drawing/2015/9/8/chartex" xmlns:cx2="http://schemas.microsoft.com/office/drawing/2015/10/21/chartex" xmlns:cx3="http://schemas.microsoft.com/office/drawing/2016/5/9/chartex" xmlns:cx4="http://schemas.microsoft.com/office/drawing/2016/5/10/chartex" xmlns:cx5="http://schemas.microsoft.com/office/drawing/2016/5/11/chartex" xmlns:cx6="http://schemas.microsoft.com/office/drawing/2016/5/12/chartex" xmlns:cx7="http://schemas.microsoft.com/office/drawing/2016/5/13/chartex" xmlns:cx8="http://schemas.microsoft.com/office/drawing/2016/5/14/chartex" xmlns:mc="http://schemas.openxmlformats.org/markup-compatibility/2006" xmlns:aink="http://schemas.microsoft.com/office/drawing/2016/ink" xmlns:am3d="http://schemas.microsoft.com/office/drawing/2017/model3d" xmlns:o="urn:schemas-microsoft-com:office:office" xmlns:oel="http://schemas.microsoft.com/office/2019/extlst" xmlns:r="http://schemas.openxmlformats.org/officeDocument/2006/relationships" xmlns:m="http://schemas.openxmlformats.org/officeDocument/2006/math" xmlns:v="urn:schemas-microsoft-com:vml" xmlns:wp14="http://schemas.microsoft.com/office/word/2010/wordprocessingDrawing" xmlns:wp="http://schemas.openxmlformats.org/drawingml/2006/wordprocessingDrawing" xmlns:w10="urn:schemas-microsoft-com:office:word" xmlns:w="http://schemas.openxmlformats.org/wordprocessingml/2006/main" xmlns:w14="http://schemas.microsoft.com/office/word/2010/wordml" xmlns:w15="http://schemas.microsoft.com/office/word/2012/wordml" xmlns:w16cex="http://schemas.microsoft.com/office/word/2018/wordml/cex" xmlns:w16cid="http://schemas.microsoft.com/office/word/2016/wordml/cid" xmlns:w16="http://schemas.microsoft.com/office/word/2018/wordml" xmlns:w16du="http://schemas.microsoft.com/office/word/2023/wordml/word16du" xmlns:w16sdtdh="http://schemas.microsoft.com/office/word/2020/wordml/sdtdatahash" xmlns:w16sdtfl="http://schemas.microsoft.com/office/word/2024/wordml/sdtformatlock" xmlns:w16se="http://schemas.microsoft.com/office/word/2015/wordml/symex" xmlns:wpg="http://schemas.microsoft.com/office/word/2010/wordprocessingGroup" xmlns:wpi="http://schemas.microsoft.com/office/word/2010/wordprocessingInk" xmlns:wne="http://schemas.microsoft.com/office/word/2006/wordml" xmlns:wps="http://schemas.microsoft.com/office/word/2010/wordprocessingShape" mc:Ignorable="w14 w15 w16se w16cid w16 w16cex w16sdtdh w16sdtfl w16du wp14">
+<w:ftr xmlns:wpc="http://schemas.microsoft.com/office/word/2010/wordprocessingCanvas" xmlns:cx="http://schemas.microsoft.com/office/drawing/2014/chartex" xmlns:cx1="http://schemas.microsoft.com/office/drawing/2015/9/8/chartex" xmlns:mc="http://schemas.openxmlformats.org/markup-compatibility/2006" xmlns:o="urn:schemas-microsoft-com:office:office" xmlns:r="http://schemas.openxmlformats.org/officeDocument/2006/relationships" xmlns:m="http://schemas.openxmlformats.org/officeDocument/2006/math" xmlns:v="urn:schemas-microsoft-com:vml" xmlns:wp14="http://schemas.microsoft.com/office/word/2010/wordprocessingDrawing" xmlns:wp="http://schemas.openxmlformats.org/drawingml/2006/wordprocessingDrawing" xmlns:w10="urn:schemas-microsoft-com:office:word" xmlns:w="http://schemas.openxmlformats.org/wordprocessingml/2006/main" xmlns:w14="http://schemas.microsoft.com/office/word/2010/wordml" xmlns:w15="http://schemas.microsoft.com/office/word/2012/wordml" xmlns:w16se="http://schemas.microsoft.com/office/word/2015/wordml/symex" xmlns:wpg="http://schemas.microsoft.com/office/word/2010/wordprocessingGroup" xmlns:wpi="http://schemas.microsoft.com/office/word/2010/wordprocessingInk" xmlns:wne="http://schemas.microsoft.com/office/word/2006/wordml" xmlns:wps="http://schemas.microsoft.com/office/word/2010/wordprocessingShape" mc:Ignorable="w14 w15 w16se wp14">
   <w:p>
     <w:pPr>
       <w:pStyle w:val="Footer"/>
@@ -944,7 +1263,7 @@
         <w:noProof/>
         <w:sz w:val="20"/>
       </w:rPr>
-      <w:t>1</w:t>
+      <w:t>3</w:t>
     </w:r>
     <w:r>
       <w:rPr>
@@ -993,7 +1312,7 @@
         <w:noProof/>
         <w:sz w:val="20"/>
       </w:rPr>
-      <w:t>1</w:t>
+      <w:t>3</w:t>
     </w:r>
     <w:r>
       <w:rPr>
@@ -1016,7 +1335,7 @@
 </file>
 
 <file path=word/footnotes.xml><?xml version="1.0" encoding="utf-8"?>
-<w:footnotes xmlns:wpc="http://schemas.microsoft.com/office/word/2010/wordprocessingCanvas" xmlns:cx="http://schemas.microsoft.com/office/drawing/2014/chartex" xmlns:cx1="http://schemas.microsoft.com/office/drawing/2015/9/8/chartex" xmlns:cx2="http://schemas.microsoft.com/office/drawing/2015/10/21/chartex" xmlns:cx3="http://schemas.microsoft.com/office/drawing/2016/5/9/chartex" xmlns:cx4="http://schemas.microsoft.com/office/drawing/2016/5/10/chartex" xmlns:cx5="http://schemas.microsoft.com/office/drawing/2016/5/11/chartex" xmlns:cx6="http://schemas.microsoft.com/office/drawing/2016/5/12/chartex" xmlns:cx7="http://schemas.microsoft.com/office/drawing/2016/5/13/chartex" xmlns:cx8="http://schemas.microsoft.com/office/drawing/2016/5/14/chartex" xmlns:mc="http://schemas.openxmlformats.org/markup-compatibility/2006" xmlns:aink="http://schemas.microsoft.com/office/drawing/2016/ink" xmlns:am3d="http://schemas.microsoft.com/office/drawing/2017/model3d" xmlns:o="urn:schemas-microsoft-com:office:office" xmlns:oel="http://schemas.microsoft.com/office/2019/extlst" xmlns:r="http://schemas.openxmlformats.org/officeDocument/2006/relationships" xmlns:m="http://schemas.openxmlformats.org/officeDocument/2006/math" xmlns:v="urn:schemas-microsoft-com:vml" xmlns:wp14="http://schemas.microsoft.com/office/word/2010/wordprocessingDrawing" xmlns:wp="http://schemas.openxmlformats.org/drawingml/2006/wordprocessingDrawing" xmlns:w10="urn:schemas-microsoft-com:office:word" xmlns:w="http://schemas.openxmlformats.org/wordprocessingml/2006/main" xmlns:w14="http://schemas.microsoft.com/office/word/2010/wordml" xmlns:w15="http://schemas.microsoft.com/office/word/2012/wordml" xmlns:w16cex="http://schemas.microsoft.com/office/word/2018/wordml/cex" xmlns:w16cid="http://schemas.microsoft.com/office/word/2016/wordml/cid" xmlns:w16="http://schemas.microsoft.com/office/word/2018/wordml" xmlns:w16du="http://schemas.microsoft.com/office/word/2023/wordml/word16du" xmlns:w16sdtdh="http://schemas.microsoft.com/office/word/2020/wordml/sdtdatahash" xmlns:w16sdtfl="http://schemas.microsoft.com/office/word/2024/wordml/sdtformatlock" xmlns:w16se="http://schemas.microsoft.com/office/word/2015/wordml/symex" xmlns:wpg="http://schemas.microsoft.com/office/word/2010/wordprocessingGroup" xmlns:wpi="http://schemas.microsoft.com/office/word/2010/wordprocessingInk" xmlns:wne="http://schemas.microsoft.com/office/word/2006/wordml" xmlns:wps="http://schemas.microsoft.com/office/word/2010/wordprocessingShape" mc:Ignorable="w14 w15 w16se w16cid w16 w16cex w16sdtdh w16sdtfl w16du wp14">
+<w:footnotes xmlns:wpc="http://schemas.microsoft.com/office/word/2010/wordprocessingCanvas" xmlns:cx="http://schemas.microsoft.com/office/drawing/2014/chartex" xmlns:cx1="http://schemas.microsoft.com/office/drawing/2015/9/8/chartex" xmlns:mc="http://schemas.openxmlformats.org/markup-compatibility/2006" xmlns:o="urn:schemas-microsoft-com:office:office" xmlns:r="http://schemas.openxmlformats.org/officeDocument/2006/relationships" xmlns:m="http://schemas.openxmlformats.org/officeDocument/2006/math" xmlns:v="urn:schemas-microsoft-com:vml" xmlns:wp14="http://schemas.microsoft.com/office/word/2010/wordprocessingDrawing" xmlns:wp="http://schemas.openxmlformats.org/drawingml/2006/wordprocessingDrawing" xmlns:w10="urn:schemas-microsoft-com:office:word" xmlns:w="http://schemas.openxmlformats.org/wordprocessingml/2006/main" xmlns:w14="http://schemas.microsoft.com/office/word/2010/wordml" xmlns:w15="http://schemas.microsoft.com/office/word/2012/wordml" xmlns:w16se="http://schemas.microsoft.com/office/word/2015/wordml/symex" xmlns:wpg="http://schemas.microsoft.com/office/word/2010/wordprocessingGroup" xmlns:wpi="http://schemas.microsoft.com/office/word/2010/wordprocessingInk" xmlns:wne="http://schemas.microsoft.com/office/word/2006/wordml" xmlns:wps="http://schemas.microsoft.com/office/word/2010/wordprocessingShape" mc:Ignorable="w14 w15 w16se wp14">
   <w:footnote w:type="separator" w:id="-1">
     <w:p>
       <w:r>
@@ -1035,7 +1354,7 @@
 </file>
 
 <file path=word/header1.xml><?xml version="1.0" encoding="utf-8"?>
-<w:hdr xmlns:wpc="http://schemas.microsoft.com/office/word/2010/wordprocessingCanvas" xmlns:cx="http://schemas.microsoft.com/office/drawing/2014/chartex" xmlns:cx1="http://schemas.microsoft.com/office/drawing/2015/9/8/chartex" xmlns:cx2="http://schemas.microsoft.com/office/drawing/2015/10/21/chartex" xmlns:cx3="http://schemas.microsoft.com/office/drawing/2016/5/9/chartex" xmlns:cx4="http://schemas.microsoft.com/office/drawing/2016/5/10/chartex" xmlns:cx5="http://schemas.microsoft.com/office/drawing/2016/5/11/chartex" xmlns:cx6="http://schemas.microsoft.com/office/drawing/2016/5/12/chartex" xmlns:cx7="http://schemas.microsoft.com/office/drawing/2016/5/13/chartex" xmlns:cx8="http://schemas.microsoft.com/office/drawing/2016/5/14/chartex" xmlns:mc="http://schemas.openxmlformats.org/markup-compatibility/2006" xmlns:aink="http://schemas.microsoft.com/office/drawing/2016/ink" xmlns:am3d="http://schemas.microsoft.com/office/drawing/2017/model3d" xmlns:o="urn:schemas-microsoft-com:office:office" xmlns:oel="http://schemas.microsoft.com/office/2019/extlst" xmlns:r="http://schemas.openxmlformats.org/officeDocument/2006/relationships" xmlns:m="http://schemas.openxmlformats.org/officeDocument/2006/math" xmlns:v="urn:schemas-microsoft-com:vml" xmlns:wp14="http://schemas.microsoft.com/office/word/2010/wordprocessingDrawing" xmlns:wp="http://schemas.openxmlformats.org/drawingml/2006/wordprocessingDrawing" xmlns:w10="urn:schemas-microsoft-com:office:word" xmlns:w="http://schemas.openxmlformats.org/wordprocessingml/2006/main" xmlns:w14="http://schemas.microsoft.com/office/word/2010/wordml" xmlns:w15="http://schemas.microsoft.com/office/word/2012/wordml" xmlns:w16cex="http://schemas.microsoft.com/office/word/2018/wordml/cex" xmlns:w16cid="http://schemas.microsoft.com/office/word/2016/wordml/cid" xmlns:w16="http://schemas.microsoft.com/office/word/2018/wordml" xmlns:w16du="http://schemas.microsoft.com/office/word/2023/wordml/word16du" xmlns:w16sdtdh="http://schemas.microsoft.com/office/word/2020/wordml/sdtdatahash" xmlns:w16sdtfl="http://schemas.microsoft.com/office/word/2024/wordml/sdtformatlock" xmlns:w16se="http://schemas.microsoft.com/office/word/2015/wordml/symex" xmlns:wpg="http://schemas.microsoft.com/office/word/2010/wordprocessingGroup" xmlns:wpi="http://schemas.microsoft.com/office/word/2010/wordprocessingInk" xmlns:wne="http://schemas.microsoft.com/office/word/2006/wordml" xmlns:wps="http://schemas.microsoft.com/office/word/2010/wordprocessingShape" mc:Ignorable="w14 w15 w16se w16cid w16 w16cex w16sdtdh w16sdtfl w16du wp14">
+<w:hdr xmlns:wpc="http://schemas.microsoft.com/office/word/2010/wordprocessingCanvas" xmlns:cx="http://schemas.microsoft.com/office/drawing/2014/chartex" xmlns:cx1="http://schemas.microsoft.com/office/drawing/2015/9/8/chartex" xmlns:mc="http://schemas.openxmlformats.org/markup-compatibility/2006" xmlns:o="urn:schemas-microsoft-com:office:office" xmlns:r="http://schemas.openxmlformats.org/officeDocument/2006/relationships" xmlns:m="http://schemas.openxmlformats.org/officeDocument/2006/math" xmlns:v="urn:schemas-microsoft-com:vml" xmlns:wp14="http://schemas.microsoft.com/office/word/2010/wordprocessingDrawing" xmlns:wp="http://schemas.openxmlformats.org/drawingml/2006/wordprocessingDrawing" xmlns:w10="urn:schemas-microsoft-com:office:word" xmlns:w="http://schemas.openxmlformats.org/wordprocessingml/2006/main" xmlns:w14="http://schemas.microsoft.com/office/word/2010/wordml" xmlns:w15="http://schemas.microsoft.com/office/word/2012/wordml" xmlns:w16se="http://schemas.microsoft.com/office/word/2015/wordml/symex" xmlns:wpg="http://schemas.microsoft.com/office/word/2010/wordprocessingGroup" xmlns:wpi="http://schemas.microsoft.com/office/word/2010/wordprocessingInk" xmlns:wne="http://schemas.microsoft.com/office/word/2006/wordml" xmlns:wps="http://schemas.microsoft.com/office/word/2010/wordprocessingShape" mc:Ignorable="w14 w15 w16se wp14">
   <w:p>
     <w:pPr>
       <w:pStyle w:val="Header"/>
@@ -1106,7 +1425,7 @@
 </file>
 
 <file path=word/numbering.xml><?xml version="1.0" encoding="utf-8"?>
-<w:numbering xmlns:wpc="http://schemas.microsoft.com/office/word/2010/wordprocessingCanvas" xmlns:cx="http://schemas.microsoft.com/office/drawing/2014/chartex" xmlns:cx1="http://schemas.microsoft.com/office/drawing/2015/9/8/chartex" xmlns:cx2="http://schemas.microsoft.com/office/drawing/2015/10/21/chartex" xmlns:cx3="http://schemas.microsoft.com/office/drawing/2016/5/9/chartex" xmlns:cx4="http://schemas.microsoft.com/office/drawing/2016/5/10/chartex" xmlns:cx5="http://schemas.microsoft.com/office/drawing/2016/5/11/chartex" xmlns:cx6="http://schemas.microsoft.com/office/drawing/2016/5/12/chartex" xmlns:cx7="http://schemas.microsoft.com/office/drawing/2016/5/13/chartex" xmlns:cx8="http://schemas.microsoft.com/office/drawing/2016/5/14/chartex" xmlns:mc="http://schemas.openxmlformats.org/markup-compatibility/2006" xmlns:aink="http://schemas.microsoft.com/office/drawing/2016/ink" xmlns:am3d="http://schemas.microsoft.com/office/drawing/2017/model3d" xmlns:o="urn:schemas-microsoft-com:office:office" xmlns:oel="http://schemas.microsoft.com/office/2019/extlst" xmlns:r="http://schemas.openxmlformats.org/officeDocument/2006/relationships" xmlns:m="http://schemas.openxmlformats.org/officeDocument/2006/math" xmlns:v="urn:schemas-microsoft-com:vml" xmlns:wp14="http://schemas.microsoft.com/office/word/2010/wordprocessingDrawing" xmlns:wp="http://schemas.openxmlformats.org/drawingml/2006/wordprocessingDrawing" xmlns:w10="urn:schemas-microsoft-com:office:word" xmlns:w="http://schemas.openxmlformats.org/wordprocessingml/2006/main" xmlns:w14="http://schemas.microsoft.com/office/word/2010/wordml" xmlns:w15="http://schemas.microsoft.com/office/word/2012/wordml" xmlns:w16cex="http://schemas.microsoft.com/office/word/2018/wordml/cex" xmlns:w16cid="http://schemas.microsoft.com/office/word/2016/wordml/cid" xmlns:w16="http://schemas.microsoft.com/office/word/2018/wordml" xmlns:w16du="http://schemas.microsoft.com/office/word/2023/wordml/word16du" xmlns:w16sdtdh="http://schemas.microsoft.com/office/word/2020/wordml/sdtdatahash" xmlns:w16sdtfl="http://schemas.microsoft.com/office/word/2024/wordml/sdtformatlock" xmlns:w16se="http://schemas.microsoft.com/office/word/2015/wordml/symex" xmlns:wpg="http://schemas.microsoft.com/office/word/2010/wordprocessingGroup" xmlns:wpi="http://schemas.microsoft.com/office/word/2010/wordprocessingInk" xmlns:wne="http://schemas.microsoft.com/office/word/2006/wordml" xmlns:wps="http://schemas.microsoft.com/office/word/2010/wordprocessingShape" mc:Ignorable="w14 w15 w16se w16cid w16 w16cex w16sdtdh w16sdtfl w16du wp14">
+<w:numbering xmlns:wpc="http://schemas.microsoft.com/office/word/2010/wordprocessingCanvas" xmlns:cx="http://schemas.microsoft.com/office/drawing/2014/chartex" xmlns:cx1="http://schemas.microsoft.com/office/drawing/2015/9/8/chartex" xmlns:mc="http://schemas.openxmlformats.org/markup-compatibility/2006" xmlns:o="urn:schemas-microsoft-com:office:office" xmlns:r="http://schemas.openxmlformats.org/officeDocument/2006/relationships" xmlns:m="http://schemas.openxmlformats.org/officeDocument/2006/math" xmlns:v="urn:schemas-microsoft-com:vml" xmlns:wp14="http://schemas.microsoft.com/office/word/2010/wordprocessingDrawing" xmlns:wp="http://schemas.openxmlformats.org/drawingml/2006/wordprocessingDrawing" xmlns:w10="urn:schemas-microsoft-com:office:word" xmlns:w="http://schemas.openxmlformats.org/wordprocessingml/2006/main" xmlns:w14="http://schemas.microsoft.com/office/word/2010/wordml" xmlns:w15="http://schemas.microsoft.com/office/word/2012/wordml" xmlns:w16se="http://schemas.microsoft.com/office/word/2015/wordml/symex" xmlns:wpg="http://schemas.microsoft.com/office/word/2010/wordprocessingGroup" xmlns:wpi="http://schemas.microsoft.com/office/word/2010/wordprocessingInk" xmlns:wne="http://schemas.microsoft.com/office/word/2006/wordml" xmlns:wps="http://schemas.microsoft.com/office/word/2010/wordprocessingShape" mc:Ignorable="w14 w15 w16se wp14">
   <w:abstractNum w:abstractNumId="0" w15:restartNumberingAfterBreak="0">
     <w:nsid w:val="FFFFFFFB"/>
     <w:multiLevelType w:val="multilevel"/>
@@ -1623,89 +1942,321 @@
       </w:pPr>
     </w:lvl>
   </w:abstractNum>
-  <w:num w:numId="1" w16cid:durableId="1363478347">
+  <w:abstractNum w:abstractNumId="9" w15:restartNumberingAfterBreak="0">
+    <w:nsid w:val="370E58A4"/>
+    <w:multiLevelType w:val="hybridMultilevel"/>
+    <w:tmpl w:val="BC466C18"/>
+    <w:lvl w:ilvl="0" w:tplc="08090001">
+      <w:start w:val="1"/>
+      <w:numFmt w:val="bullet"/>
+      <w:lvlText w:val=""/>
+      <w:lvlJc w:val="left"/>
+      <w:pPr>
+        <w:ind w:left="720" w:hanging="360"/>
+      </w:pPr>
+      <w:rPr>
+        <w:rFonts w:ascii="Symbol" w:hAnsi="Symbol" w:hint="default"/>
+      </w:rPr>
+    </w:lvl>
+    <w:lvl w:ilvl="1" w:tplc="08090003" w:tentative="1">
+      <w:start w:val="1"/>
+      <w:numFmt w:val="bullet"/>
+      <w:lvlText w:val="o"/>
+      <w:lvlJc w:val="left"/>
+      <w:pPr>
+        <w:ind w:left="1440" w:hanging="360"/>
+      </w:pPr>
+      <w:rPr>
+        <w:rFonts w:ascii="Courier New" w:hAnsi="Courier New" w:cs="Courier New" w:hint="default"/>
+      </w:rPr>
+    </w:lvl>
+    <w:lvl w:ilvl="2" w:tplc="08090005" w:tentative="1">
+      <w:start w:val="1"/>
+      <w:numFmt w:val="bullet"/>
+      <w:lvlText w:val=""/>
+      <w:lvlJc w:val="left"/>
+      <w:pPr>
+        <w:ind w:left="2160" w:hanging="360"/>
+      </w:pPr>
+      <w:rPr>
+        <w:rFonts w:ascii="Wingdings" w:hAnsi="Wingdings" w:hint="default"/>
+      </w:rPr>
+    </w:lvl>
+    <w:lvl w:ilvl="3" w:tplc="08090001" w:tentative="1">
+      <w:start w:val="1"/>
+      <w:numFmt w:val="bullet"/>
+      <w:lvlText w:val=""/>
+      <w:lvlJc w:val="left"/>
+      <w:pPr>
+        <w:ind w:left="2880" w:hanging="360"/>
+      </w:pPr>
+      <w:rPr>
+        <w:rFonts w:ascii="Symbol" w:hAnsi="Symbol" w:hint="default"/>
+      </w:rPr>
+    </w:lvl>
+    <w:lvl w:ilvl="4" w:tplc="08090003" w:tentative="1">
+      <w:start w:val="1"/>
+      <w:numFmt w:val="bullet"/>
+      <w:lvlText w:val="o"/>
+      <w:lvlJc w:val="left"/>
+      <w:pPr>
+        <w:ind w:left="3600" w:hanging="360"/>
+      </w:pPr>
+      <w:rPr>
+        <w:rFonts w:ascii="Courier New" w:hAnsi="Courier New" w:cs="Courier New" w:hint="default"/>
+      </w:rPr>
+    </w:lvl>
+    <w:lvl w:ilvl="5" w:tplc="08090005" w:tentative="1">
+      <w:start w:val="1"/>
+      <w:numFmt w:val="bullet"/>
+      <w:lvlText w:val=""/>
+      <w:lvlJc w:val="left"/>
+      <w:pPr>
+        <w:ind w:left="4320" w:hanging="360"/>
+      </w:pPr>
+      <w:rPr>
+        <w:rFonts w:ascii="Wingdings" w:hAnsi="Wingdings" w:hint="default"/>
+      </w:rPr>
+    </w:lvl>
+    <w:lvl w:ilvl="6" w:tplc="08090001" w:tentative="1">
+      <w:start w:val="1"/>
+      <w:numFmt w:val="bullet"/>
+      <w:lvlText w:val=""/>
+      <w:lvlJc w:val="left"/>
+      <w:pPr>
+        <w:ind w:left="5040" w:hanging="360"/>
+      </w:pPr>
+      <w:rPr>
+        <w:rFonts w:ascii="Symbol" w:hAnsi="Symbol" w:hint="default"/>
+      </w:rPr>
+    </w:lvl>
+    <w:lvl w:ilvl="7" w:tplc="08090003" w:tentative="1">
+      <w:start w:val="1"/>
+      <w:numFmt w:val="bullet"/>
+      <w:lvlText w:val="o"/>
+      <w:lvlJc w:val="left"/>
+      <w:pPr>
+        <w:ind w:left="5760" w:hanging="360"/>
+      </w:pPr>
+      <w:rPr>
+        <w:rFonts w:ascii="Courier New" w:hAnsi="Courier New" w:cs="Courier New" w:hint="default"/>
+      </w:rPr>
+    </w:lvl>
+    <w:lvl w:ilvl="8" w:tplc="08090005" w:tentative="1">
+      <w:start w:val="1"/>
+      <w:numFmt w:val="bullet"/>
+      <w:lvlText w:val=""/>
+      <w:lvlJc w:val="left"/>
+      <w:pPr>
+        <w:ind w:left="6480" w:hanging="360"/>
+      </w:pPr>
+      <w:rPr>
+        <w:rFonts w:ascii="Wingdings" w:hAnsi="Wingdings" w:hint="default"/>
+      </w:rPr>
+    </w:lvl>
+  </w:abstractNum>
+  <w:abstractNum w:abstractNumId="10" w15:restartNumberingAfterBreak="0">
+    <w:nsid w:val="601E3A30"/>
+    <w:multiLevelType w:val="hybridMultilevel"/>
+    <w:tmpl w:val="F83A7EAA"/>
+    <w:lvl w:ilvl="0" w:tplc="08090001">
+      <w:start w:val="1"/>
+      <w:numFmt w:val="bullet"/>
+      <w:lvlText w:val=""/>
+      <w:lvlJc w:val="left"/>
+      <w:pPr>
+        <w:ind w:left="720" w:hanging="360"/>
+      </w:pPr>
+      <w:rPr>
+        <w:rFonts w:ascii="Symbol" w:hAnsi="Symbol" w:hint="default"/>
+      </w:rPr>
+    </w:lvl>
+    <w:lvl w:ilvl="1" w:tplc="08090003" w:tentative="1">
+      <w:start w:val="1"/>
+      <w:numFmt w:val="bullet"/>
+      <w:lvlText w:val="o"/>
+      <w:lvlJc w:val="left"/>
+      <w:pPr>
+        <w:ind w:left="1440" w:hanging="360"/>
+      </w:pPr>
+      <w:rPr>
+        <w:rFonts w:ascii="Courier New" w:hAnsi="Courier New" w:cs="Courier New" w:hint="default"/>
+      </w:rPr>
+    </w:lvl>
+    <w:lvl w:ilvl="2" w:tplc="08090005" w:tentative="1">
+      <w:start w:val="1"/>
+      <w:numFmt w:val="bullet"/>
+      <w:lvlText w:val=""/>
+      <w:lvlJc w:val="left"/>
+      <w:pPr>
+        <w:ind w:left="2160" w:hanging="360"/>
+      </w:pPr>
+      <w:rPr>
+        <w:rFonts w:ascii="Wingdings" w:hAnsi="Wingdings" w:hint="default"/>
+      </w:rPr>
+    </w:lvl>
+    <w:lvl w:ilvl="3" w:tplc="08090001" w:tentative="1">
+      <w:start w:val="1"/>
+      <w:numFmt w:val="bullet"/>
+      <w:lvlText w:val=""/>
+      <w:lvlJc w:val="left"/>
+      <w:pPr>
+        <w:ind w:left="2880" w:hanging="360"/>
+      </w:pPr>
+      <w:rPr>
+        <w:rFonts w:ascii="Symbol" w:hAnsi="Symbol" w:hint="default"/>
+      </w:rPr>
+    </w:lvl>
+    <w:lvl w:ilvl="4" w:tplc="08090003" w:tentative="1">
+      <w:start w:val="1"/>
+      <w:numFmt w:val="bullet"/>
+      <w:lvlText w:val="o"/>
+      <w:lvlJc w:val="left"/>
+      <w:pPr>
+        <w:ind w:left="3600" w:hanging="360"/>
+      </w:pPr>
+      <w:rPr>
+        <w:rFonts w:ascii="Courier New" w:hAnsi="Courier New" w:cs="Courier New" w:hint="default"/>
+      </w:rPr>
+    </w:lvl>
+    <w:lvl w:ilvl="5" w:tplc="08090005" w:tentative="1">
+      <w:start w:val="1"/>
+      <w:numFmt w:val="bullet"/>
+      <w:lvlText w:val=""/>
+      <w:lvlJc w:val="left"/>
+      <w:pPr>
+        <w:ind w:left="4320" w:hanging="360"/>
+      </w:pPr>
+      <w:rPr>
+        <w:rFonts w:ascii="Wingdings" w:hAnsi="Wingdings" w:hint="default"/>
+      </w:rPr>
+    </w:lvl>
+    <w:lvl w:ilvl="6" w:tplc="08090001" w:tentative="1">
+      <w:start w:val="1"/>
+      <w:numFmt w:val="bullet"/>
+      <w:lvlText w:val=""/>
+      <w:lvlJc w:val="left"/>
+      <w:pPr>
+        <w:ind w:left="5040" w:hanging="360"/>
+      </w:pPr>
+      <w:rPr>
+        <w:rFonts w:ascii="Symbol" w:hAnsi="Symbol" w:hint="default"/>
+      </w:rPr>
+    </w:lvl>
+    <w:lvl w:ilvl="7" w:tplc="08090003" w:tentative="1">
+      <w:start w:val="1"/>
+      <w:numFmt w:val="bullet"/>
+      <w:lvlText w:val="o"/>
+      <w:lvlJc w:val="left"/>
+      <w:pPr>
+        <w:ind w:left="5760" w:hanging="360"/>
+      </w:pPr>
+      <w:rPr>
+        <w:rFonts w:ascii="Courier New" w:hAnsi="Courier New" w:cs="Courier New" w:hint="default"/>
+      </w:rPr>
+    </w:lvl>
+    <w:lvl w:ilvl="8" w:tplc="08090005" w:tentative="1">
+      <w:start w:val="1"/>
+      <w:numFmt w:val="bullet"/>
+      <w:lvlText w:val=""/>
+      <w:lvlJc w:val="left"/>
+      <w:pPr>
+        <w:ind w:left="6480" w:hanging="360"/>
+      </w:pPr>
+      <w:rPr>
+        <w:rFonts w:ascii="Wingdings" w:hAnsi="Wingdings" w:hint="default"/>
+      </w:rPr>
+    </w:lvl>
+  </w:abstractNum>
+  <w:num w:numId="1">
     <w:abstractNumId w:val="3"/>
   </w:num>
-  <w:num w:numId="2" w16cid:durableId="458183787">
+  <w:num w:numId="2">
     <w:abstractNumId w:val="3"/>
   </w:num>
-  <w:num w:numId="3" w16cid:durableId="284846876">
+  <w:num w:numId="3">
     <w:abstractNumId w:val="2"/>
   </w:num>
-  <w:num w:numId="4" w16cid:durableId="825046608">
+  <w:num w:numId="4">
     <w:abstractNumId w:val="0"/>
   </w:num>
-  <w:num w:numId="5" w16cid:durableId="1225027367">
+  <w:num w:numId="5">
     <w:abstractNumId w:val="0"/>
   </w:num>
-  <w:num w:numId="6" w16cid:durableId="1624534819">
+  <w:num w:numId="6">
     <w:abstractNumId w:val="0"/>
   </w:num>
-  <w:num w:numId="7" w16cid:durableId="1791511910">
+  <w:num w:numId="7">
     <w:abstractNumId w:val="1"/>
   </w:num>
-  <w:num w:numId="8" w16cid:durableId="438108794">
+  <w:num w:numId="8">
     <w:abstractNumId w:val="3"/>
   </w:num>
-  <w:num w:numId="9" w16cid:durableId="534661070">
+  <w:num w:numId="9">
     <w:abstractNumId w:val="3"/>
   </w:num>
-  <w:num w:numId="10" w16cid:durableId="1547373106">
+  <w:num w:numId="10">
     <w:abstractNumId w:val="2"/>
   </w:num>
-  <w:num w:numId="11" w16cid:durableId="639071712">
+  <w:num w:numId="11">
     <w:abstractNumId w:val="0"/>
   </w:num>
-  <w:num w:numId="12" w16cid:durableId="205601305">
+  <w:num w:numId="12">
     <w:abstractNumId w:val="0"/>
   </w:num>
-  <w:num w:numId="13" w16cid:durableId="1848909586">
+  <w:num w:numId="13">
     <w:abstractNumId w:val="0"/>
   </w:num>
-  <w:num w:numId="14" w16cid:durableId="571235754">
+  <w:num w:numId="14">
     <w:abstractNumId w:val="3"/>
     <w:lvlOverride w:ilvl="0">
       <w:startOverride w:val="1"/>
     </w:lvlOverride>
   </w:num>
-  <w:num w:numId="15" w16cid:durableId="772432064">
+  <w:num w:numId="15">
     <w:abstractNumId w:val="1"/>
   </w:num>
-  <w:num w:numId="16" w16cid:durableId="1101296218">
+  <w:num w:numId="16">
     <w:abstractNumId w:val="2"/>
   </w:num>
-  <w:num w:numId="17" w16cid:durableId="2103260218">
+  <w:num w:numId="17">
     <w:abstractNumId w:val="1"/>
   </w:num>
-  <w:num w:numId="18" w16cid:durableId="293143266">
+  <w:num w:numId="18">
     <w:abstractNumId w:val="1"/>
   </w:num>
-  <w:num w:numId="19" w16cid:durableId="943028026">
+  <w:num w:numId="19">
     <w:abstractNumId w:val="2"/>
   </w:num>
-  <w:num w:numId="20" w16cid:durableId="882837342">
+  <w:num w:numId="20">
     <w:abstractNumId w:val="3"/>
   </w:num>
-  <w:num w:numId="21" w16cid:durableId="1243024532">
+  <w:num w:numId="21">
     <w:abstractNumId w:val="4"/>
   </w:num>
-  <w:num w:numId="22" w16cid:durableId="801534806">
+  <w:num w:numId="22">
     <w:abstractNumId w:val="7"/>
   </w:num>
-  <w:num w:numId="23" w16cid:durableId="2054688732">
+  <w:num w:numId="23">
     <w:abstractNumId w:val="5"/>
   </w:num>
-  <w:num w:numId="24" w16cid:durableId="1528104383">
+  <w:num w:numId="24">
     <w:abstractNumId w:val="6"/>
   </w:num>
-  <w:num w:numId="25" w16cid:durableId="2043044361">
+  <w:num w:numId="25">
     <w:abstractNumId w:val="8"/>
+  </w:num>
+  <w:num w:numId="26">
+    <w:abstractNumId w:val="9"/>
+  </w:num>
+  <w:num w:numId="27">
+    <w:abstractNumId w:val="10"/>
   </w:num>
 </w:numbering>
 </file>
 
 <file path=word/styles.xml><?xml version="1.0" encoding="utf-8"?>
-<w:styles xmlns:mc="http://schemas.openxmlformats.org/markup-compatibility/2006" xmlns:r="http://schemas.openxmlformats.org/officeDocument/2006/relationships" xmlns:w="http://schemas.openxmlformats.org/wordprocessingml/2006/main" xmlns:w14="http://schemas.microsoft.com/office/word/2010/wordml" xmlns:w15="http://schemas.microsoft.com/office/word/2012/wordml" xmlns:w16cex="http://schemas.microsoft.com/office/word/2018/wordml/cex" xmlns:w16cid="http://schemas.microsoft.com/office/word/2016/wordml/cid" xmlns:w16="http://schemas.microsoft.com/office/word/2018/wordml" xmlns:w16du="http://schemas.microsoft.com/office/word/2023/wordml/word16du" xmlns:w16sdtdh="http://schemas.microsoft.com/office/word/2020/wordml/sdtdatahash" xmlns:w16sdtfl="http://schemas.microsoft.com/office/word/2024/wordml/sdtformatlock" xmlns:w16se="http://schemas.microsoft.com/office/word/2015/wordml/symex" mc:Ignorable="w14 w15 w16se w16cid w16 w16cex w16sdtdh w16sdtfl w16du">
+<w:styles xmlns:mc="http://schemas.openxmlformats.org/markup-compatibility/2006" xmlns:r="http://schemas.openxmlformats.org/officeDocument/2006/relationships" xmlns:w="http://schemas.openxmlformats.org/wordprocessingml/2006/main" xmlns:w14="http://schemas.microsoft.com/office/word/2010/wordml" xmlns:w15="http://schemas.microsoft.com/office/word/2012/wordml" xmlns:w16se="http://schemas.microsoft.com/office/word/2015/wordml/symex" mc:Ignorable="w14 w15 w16se">
   <w:docDefaults>
     <w:rPrDefault>
       <w:rPr>
@@ -1715,7 +2266,7 @@
     </w:rPrDefault>
     <w:pPrDefault/>
   </w:docDefaults>
-  <w:latentStyles w:defLockedState="0" w:defUIPriority="0" w:defSemiHidden="0" w:defUnhideWhenUsed="0" w:defQFormat="0" w:count="376">
+  <w:latentStyles w:defLockedState="0" w:defUIPriority="0" w:defSemiHidden="0" w:defUnhideWhenUsed="0" w:defQFormat="0" w:count="371">
     <w:lsdException w:name="Normal" w:qFormat="1"/>
     <w:lsdException w:name="heading 1" w:qFormat="1"/>
     <w:lsdException w:name="heading 2" w:qFormat="1"/>
@@ -1985,11 +2536,6 @@
     <w:lsdException w:name="List Table 5 Dark Accent 6" w:uiPriority="48"/>
     <w:lsdException w:name="List Table 6 Colorful Accent 6" w:uiPriority="49"/>
     <w:lsdException w:name="List Table 7 Colorful Accent 6" w:uiPriority="50"/>
-    <w:lsdException w:name="Mention" w:uiPriority="51"/>
-    <w:lsdException w:name="Smart Hyperlink" w:uiPriority="52"/>
-    <w:lsdException w:name="Hashtag" w:uiPriority="46"/>
-    <w:lsdException w:name="Unresolved Mention" w:uiPriority="47"/>
-    <w:lsdException w:name="Smart Link" w:semiHidden="1" w:uiPriority="99" w:unhideWhenUsed="1"/>
   </w:latentStyles>
   <w:style w:type="paragraph" w:default="1" w:styleId="Normal">
     <w:name w:val="Normal"/>
@@ -2416,6 +2962,16 @@
       <w:szCs w:val="24"/>
     </w:rPr>
   </w:style>
+  <w:style w:type="paragraph" w:styleId="ListParagraph">
+    <w:name w:val="List Paragraph"/>
+    <w:basedOn w:val="Normal"/>
+    <w:qFormat/>
+    <w:rsid w:val="00453D29"/>
+    <w:pPr>
+      <w:ind w:left="720"/>
+      <w:contextualSpacing/>
+    </w:pPr>
+  </w:style>
 </w:styles>
 </file>
 

</xml_diff>